<commit_message>
1) added reg_frac 2) clean up .rec and scream spacing
</commit_message>
<xml_diff>
--- a/documentation/pest++_input.docx
+++ b/documentation/pest++_input.docx
@@ -12,7 +12,7 @@
       <w:bookmarkStart w:id="0" w:name="_Toc298180242"/>
       <w:bookmarkStart w:id="1" w:name="_Toc296069511"/>
       <w:r>
-        <w:t>PEST++ Version 3.2</w:t>
+        <w:t>PEST++ Version 3.4</w:t>
       </w:r>
       <w:r>
         <w:t xml:space="preserve"> Input Instruc</w:t>
@@ -14938,6 +14938,110 @@
                 <w:lang w:val="en-US"/>
               </w:rPr>
               <w:t xml:space="preserve"> it will canceled</w:t>
+            </w:r>
+          </w:p>
+        </w:tc>
+      </w:tr>
+      <w:tr>
+        <w:trPr>
+          <w:cantSplit/>
+          <w:jc w:val="center"/>
+        </w:trPr>
+        <w:tc>
+          <w:tcPr>
+            <w:tcW w:w="3355" w:type="dxa"/>
+            <w:shd w:val="clear" w:color="auto" w:fill="auto"/>
+          </w:tcPr>
+          <w:p>
+            <w:pPr>
+              <w:pStyle w:val="TableCellBody"/>
+              <w:rPr>
+                <w:rStyle w:val="Technical2"/>
+                <w:rFonts w:ascii="Times New Roman" w:hAnsi="Times New Roman"/>
+                <w:lang w:val="en-US"/>
+              </w:rPr>
+            </w:pPr>
+            <w:r>
+              <w:rPr>
+                <w:rStyle w:val="Technical2"/>
+                <w:rFonts w:ascii="Times New Roman" w:hAnsi="Times New Roman"/>
+                <w:lang w:val="en-US"/>
+              </w:rPr>
+              <w:t>REG_FRAC</w:t>
+            </w:r>
+          </w:p>
+        </w:tc>
+        <w:tc>
+          <w:tcPr>
+            <w:tcW w:w="1350" w:type="dxa"/>
+            <w:shd w:val="clear" w:color="auto" w:fill="auto"/>
+          </w:tcPr>
+          <w:p>
+            <w:pPr>
+              <w:pStyle w:val="TableCellBody"/>
+            </w:pPr>
+            <w:r>
+              <w:t>Real</w:t>
+            </w:r>
+          </w:p>
+        </w:tc>
+        <w:tc>
+          <w:tcPr>
+            <w:tcW w:w="1957" w:type="dxa"/>
+            <w:shd w:val="clear" w:color="auto" w:fill="auto"/>
+          </w:tcPr>
+          <w:p>
+            <w:pPr>
+              <w:pStyle w:val="TableCellBody"/>
+              <w:rPr>
+                <w:lang w:val="en-AU"/>
+              </w:rPr>
+            </w:pPr>
+            <w:r>
+              <w:rPr>
+                <w:lang w:val="en-AU"/>
+              </w:rPr>
+              <w:t>greater than 0.0</w:t>
+            </w:r>
+          </w:p>
+        </w:tc>
+        <w:tc>
+          <w:tcPr>
+            <w:tcW w:w="3619" w:type="dxa"/>
+            <w:shd w:val="clear" w:color="auto" w:fill="auto"/>
+          </w:tcPr>
+          <w:p>
+            <w:pPr>
+              <w:pStyle w:val="TableCellBody"/>
+              <w:rPr>
+                <w:lang w:val="en-AU"/>
+              </w:rPr>
+            </w:pPr>
+            <w:r>
+              <w:rPr>
+                <w:lang w:val="en-AU"/>
+              </w:rPr>
+              <w:t>Regularization fraction.  This option overrides PEST style regularization and allows the regularization component of the objective function to be specified as a fraction of the total objective function.</w:t>
+            </w:r>
+            <w:r>
+              <w:rPr>
+                <w:lang w:val="en-AU"/>
+              </w:rPr>
+              <w:t xml:space="preserve">  </w:t>
+            </w:r>
+            <w:r>
+              <w:rPr>
+                <w:lang w:val="en-AU"/>
+              </w:rPr>
+              <w:t xml:space="preserve"> </w:t>
+            </w:r>
+            <w:r>
+              <w:rPr>
+                <w:rStyle w:val="Technical2"/>
+                <w:rFonts w:ascii="Times New Roman" w:hAnsi="Times New Roman"/>
+                <w:lang w:val="en-US"/>
+              </w:rPr>
+              <w:t xml:space="preserve">REG_FRAC is the fraction of the total objective function due to regulatization. </w:t>
             </w:r>
           </w:p>
         </w:tc>
@@ -18847,7 +18951,7 @@
             <w:rPr>
               <w:noProof/>
             </w:rPr>
-            <w:t>16</w:t>
+            <w:t>17</w:t>
           </w:r>
         </w:fldSimple>
       </w:p>
@@ -26773,7 +26877,7 @@
 </file>
 
 <file path=customXml/itemProps1.xml><?xml version="1.0" encoding="utf-8"?>
-<ds:datastoreItem xmlns:ds="http://schemas.openxmlformats.org/officeDocument/2006/customXml" ds:itemID="{9B7C04A0-8446-49C4-998A-2910BE01EA4A}">
+<ds:datastoreItem xmlns:ds="http://schemas.openxmlformats.org/officeDocument/2006/customXml" ds:itemID="{409CC709-680C-4416-88DF-F7144ED52599}">
   <ds:schemaRefs>
     <ds:schemaRef ds:uri="http://schemas.openxmlformats.org/officeDocument/2006/bibliography"/>
   </ds:schemaRefs>

</xml_diff>